<commit_message>
reflective clothes and helmet
</commit_message>
<xml_diff>
--- a/人脸识别.docx
+++ b/人脸识别.docx
@@ -3417,329 +3417,49 @@
           <w:numId w:val="0"/>
         </w:numPr>
         <w:rPr>
-          <w:rFonts w:hint="default"/>
-          <w:lang w:val="en-US" w:eastAsia="zh-CN"/>
-        </w:rPr>
-      </w:pPr>
-      <w:r>
-        <w:rPr>
-          <w:rFonts w:hint="default"/>
-          <w:lang w:val="en-US" w:eastAsia="zh-CN"/>
-        </w:rPr>
-        <w:t>GitHub上有不少区域入侵识别项目，以下是一些典型的项目介绍：</w:t>
-      </w:r>
-    </w:p>
-    <w:p>
-      <w:pPr>
-        <w:numPr>
-          <w:ilvl w:val="0"/>
-          <w:numId w:val="0"/>
-        </w:numPr>
-        <w:rPr>
-          <w:rFonts w:hint="default"/>
-          <w:lang w:val="en-US" w:eastAsia="zh-CN"/>
-        </w:rPr>
-      </w:pPr>
-      <w:r>
-        <w:rPr>
-          <w:rFonts w:hint="default"/>
-          <w:lang w:val="en-US" w:eastAsia="zh-CN"/>
-        </w:rPr>
-        <w:t xml:space="preserve"> </w:t>
-      </w:r>
-    </w:p>
-    <w:p>
-      <w:pPr>
-        <w:numPr>
-          <w:ilvl w:val="0"/>
-          <w:numId w:val="0"/>
-        </w:numPr>
-        <w:rPr>
-          <w:rFonts w:hint="default"/>
-          <w:lang w:val="en-US" w:eastAsia="zh-CN"/>
-        </w:rPr>
-      </w:pPr>
-      <w:r>
-        <w:rPr>
-          <w:rFonts w:hint="default"/>
-          <w:lang w:val="en-US" w:eastAsia="zh-CN"/>
-        </w:rPr>
-        <w:t>- object-tracking-line-crossing-area-intrusion：https://github.com/yas-sim/object-tracking-line-crossing-area-intrusion，是一个基于深度学习的对象跟踪和区域入侵检测项目。结合了对象检测模型和再识别模型，可在视频中找到并跟踪对象，检测其是否跨越预设线或进入特定区域。项目使用OpenCV进行图像处理和显示，对象检测和再识别模型基于TensorFlow实现。</w:t>
-      </w:r>
-    </w:p>
-    <w:p>
-      <w:pPr>
-        <w:numPr>
-          <w:ilvl w:val="0"/>
-          <w:numId w:val="0"/>
-        </w:numPr>
-        <w:rPr>
-          <w:rFonts w:hint="default"/>
-          <w:lang w:val="en-US" w:eastAsia="zh-CN"/>
-        </w:rPr>
-      </w:pPr>
-      <w:r>
-        <w:rPr>
-          <w:rFonts w:hint="default"/>
-          <w:lang w:val="en-US" w:eastAsia="zh-CN"/>
-        </w:rPr>
-        <w:t xml:space="preserve"> </w:t>
-      </w:r>
-    </w:p>
-    <w:p>
-      <w:pPr>
-        <w:numPr>
-          <w:ilvl w:val="0"/>
-          <w:numId w:val="0"/>
-        </w:numPr>
-        <w:rPr>
-          <w:rFonts w:hint="default"/>
-          <w:lang w:val="en-US" w:eastAsia="zh-CN"/>
-        </w:rPr>
-      </w:pPr>
-      <w:r>
-        <w:rPr>
-          <w:rFonts w:hint="default"/>
-          <w:lang w:val="en-US" w:eastAsia="zh-CN"/>
-        </w:rPr>
-        <w:t>- yolov5+bytrack入侵检测相关项目：基于YOLOv5和ByteTrack实现，可实现行人跟踪并计算入侵人数，或保存入侵者图像。通过准备与检测图像同样大小的属性板，指定禁入区域和安全区的值，利用行人目标中心点坐标检查是否进入禁入区，若进入则将其ID加入入侵列表。</w:t>
-      </w:r>
-    </w:p>
-    <w:p>
-      <w:pPr>
-        <w:numPr>
-          <w:ilvl w:val="0"/>
-          <w:numId w:val="0"/>
-        </w:numPr>
-        <w:rPr>
-          <w:rFonts w:hint="default"/>
-          <w:lang w:val="en-US" w:eastAsia="zh-CN"/>
-        </w:rPr>
-      </w:pPr>
-      <w:r>
-        <w:rPr>
-          <w:rFonts w:hint="default"/>
-          <w:lang w:val="en-US" w:eastAsia="zh-CN"/>
-        </w:rPr>
-        <w:t xml:space="preserve"> </w:t>
-      </w:r>
-    </w:p>
-    <w:p>
-      <w:pPr>
-        <w:numPr>
-          <w:ilvl w:val="0"/>
-          <w:numId w:val="0"/>
-        </w:numPr>
-        <w:rPr>
-          <w:rFonts w:hint="default"/>
-          <w:lang w:val="en-US" w:eastAsia="zh-CN"/>
-        </w:rPr>
-      </w:pPr>
-      <w:r>
-        <w:rPr>
-          <w:rFonts w:hint="default"/>
-          <w:lang w:val="en-US" w:eastAsia="zh-CN"/>
-        </w:rPr>
-        <w:t>- Wazuh：https://github.com/wazuh/wazuh，是一个开源的安全监控平台。其核心是轻量级端点代理，可部署在需监控的系统上，实时收集安全数据并传输到中央管理服务器。通过规则引擎能识别潜在安全威胁和异常行为，可用于检测恶意软件、rootkits、未授权网络连接等，也能监控文件系统变动，在区域入侵检测方面有广泛的应用场景。</w:t>
-      </w:r>
-    </w:p>
-    <w:p>
-      <w:pPr>
-        <w:numPr>
-          <w:ilvl w:val="0"/>
-          <w:numId w:val="0"/>
-        </w:numPr>
-        <w:rPr>
-          <w:rFonts w:hint="default"/>
-          <w:lang w:val="en-US" w:eastAsia="zh-CN"/>
-        </w:rPr>
-      </w:pPr>
-      <w:r>
-        <w:rPr>
-          <w:rFonts w:hint="default"/>
-          <w:lang w:val="en-US" w:eastAsia="zh-CN"/>
-        </w:rPr>
-        <w:t xml:space="preserve"> </w:t>
-      </w:r>
-    </w:p>
-    <w:p>
-      <w:pPr>
-        <w:numPr>
-          <w:ilvl w:val="0"/>
-          <w:numId w:val="0"/>
-        </w:numPr>
-        <w:rPr>
-          <w:rFonts w:hint="default"/>
-          <w:lang w:val="en-US" w:eastAsia="zh-CN"/>
-        </w:rPr>
-      </w:pPr>
-      <w:r>
-        <w:rPr>
-          <w:rFonts w:hint="default"/>
-          <w:lang w:val="en-US" w:eastAsia="zh-CN"/>
-        </w:rPr>
-        <w:t>- N3tstat IDS：https://github.com/NetSPI/N3tstat，是一个轻量级的端点检测和响应（EDR）框架，专门用于实时高级持久性威胁（APT）检测，提供了传统入侵检测系统（IDS）解决方案所不具备的APT检测功能，可帮助网络安全分析人员和网络防御者执行主动威胁搜寻。</w:t>
-      </w:r>
-    </w:p>
-    <w:p>
-      <w:pPr>
-        <w:numPr>
-          <w:ilvl w:val="0"/>
-          <w:numId w:val="0"/>
-        </w:numPr>
-      </w:pPr>
-    </w:p>
-    <w:p>
-      <w:pPr>
-        <w:numPr>
-          <w:ilvl w:val="0"/>
-          <w:numId w:val="0"/>
-        </w:numPr>
-      </w:pPr>
-    </w:p>
-    <w:p>
-      <w:pPr>
-        <w:numPr>
-          <w:ilvl w:val="0"/>
-          <w:numId w:val="0"/>
-        </w:numPr>
-      </w:pPr>
-    </w:p>
-    <w:p>
-      <w:pPr>
-        <w:numPr>
-          <w:ilvl w:val="0"/>
-          <w:numId w:val="0"/>
-        </w:numPr>
-      </w:pPr>
-    </w:p>
-    <w:p>
-      <w:pPr>
-        <w:numPr>
-          <w:ilvl w:val="0"/>
-          <w:numId w:val="0"/>
-        </w:numPr>
-      </w:pPr>
-    </w:p>
-    <w:p>
-      <w:pPr>
-        <w:numPr>
-          <w:ilvl w:val="0"/>
-          <w:numId w:val="0"/>
-        </w:numPr>
-      </w:pPr>
-    </w:p>
-    <w:p>
-      <w:pPr>
-        <w:numPr>
-          <w:ilvl w:val="0"/>
-          <w:numId w:val="0"/>
-        </w:numPr>
-      </w:pPr>
-    </w:p>
-    <w:p>
-      <w:pPr>
-        <w:numPr>
-          <w:ilvl w:val="0"/>
-          <w:numId w:val="0"/>
-        </w:numPr>
-      </w:pPr>
-    </w:p>
-    <w:p>
-      <w:pPr>
-        <w:numPr>
-          <w:ilvl w:val="0"/>
-          <w:numId w:val="0"/>
-        </w:numPr>
-      </w:pPr>
-    </w:p>
-    <w:p>
-      <w:pPr>
-        <w:numPr>
-          <w:ilvl w:val="0"/>
-          <w:numId w:val="0"/>
-        </w:numPr>
-      </w:pPr>
-    </w:p>
-    <w:p>
-      <w:pPr>
-        <w:numPr>
-          <w:ilvl w:val="0"/>
-          <w:numId w:val="0"/>
-        </w:numPr>
-      </w:pPr>
-    </w:p>
-    <w:p>
-      <w:pPr>
-        <w:numPr>
-          <w:ilvl w:val="0"/>
-          <w:numId w:val="0"/>
-        </w:numPr>
-      </w:pPr>
-    </w:p>
-    <w:p>
-      <w:pPr>
-        <w:numPr>
-          <w:ilvl w:val="0"/>
-          <w:numId w:val="0"/>
-        </w:numPr>
-        <w:rPr>
-          <w:rFonts w:hint="eastAsia"/>
-          <w:lang w:eastAsia="zh-CN"/>
-        </w:rPr>
-      </w:pPr>
-      <w:r>
-        <w:rPr>
-          <w:rFonts w:hint="eastAsia"/>
-          <w:lang w:eastAsia="zh-CN"/>
-        </w:rPr>
-        <w:t>安全帽识别</w:t>
-      </w:r>
-    </w:p>
-    <w:p>
-      <w:pPr>
-        <w:numPr>
-          <w:ilvl w:val="0"/>
-          <w:numId w:val="0"/>
-        </w:numPr>
-        <w:rPr>
-          <w:rFonts w:hint="eastAsia"/>
-          <w:lang w:eastAsia="zh-CN"/>
-        </w:rPr>
-      </w:pPr>
-      <w:r>
-        <w:rPr>
-          <w:rFonts w:hint="eastAsia"/>
-          <w:lang w:eastAsia="zh-CN"/>
+          <w:rFonts w:ascii="宋体" w:hAnsi="宋体" w:eastAsia="宋体" w:cs="宋体"/>
+          <w:sz w:val="24"/>
+          <w:szCs w:val="24"/>
+        </w:rPr>
+      </w:pPr>
+      <w:r>
+        <w:rPr>
+          <w:rFonts w:ascii="宋体" w:hAnsi="宋体" w:eastAsia="宋体" w:cs="宋体"/>
+          <w:sz w:val="24"/>
+          <w:szCs w:val="24"/>
         </w:rPr>
         <w:fldChar w:fldCharType="begin"/>
       </w:r>
       <w:r>
         <w:rPr>
-          <w:rFonts w:hint="eastAsia"/>
-          <w:lang w:eastAsia="zh-CN"/>
-        </w:rPr>
-        <w:instrText xml:space="preserve"> HYPERLINK "https://kkgithub.com/yurizzzzz/Helmet-Detection-YoloV5" </w:instrText>
-      </w:r>
-      <w:r>
-        <w:rPr>
-          <w:rFonts w:hint="eastAsia"/>
-          <w:lang w:eastAsia="zh-CN"/>
+          <w:rFonts w:ascii="宋体" w:hAnsi="宋体" w:eastAsia="宋体" w:cs="宋体"/>
+          <w:sz w:val="24"/>
+          <w:szCs w:val="24"/>
+        </w:rPr>
+        <w:instrText xml:space="preserve"> HYPERLINK "https://kkgithub.com/uttej2001/Image-based-Human-Fall-Detection" </w:instrText>
+      </w:r>
+      <w:r>
+        <w:rPr>
+          <w:rFonts w:ascii="宋体" w:hAnsi="宋体" w:eastAsia="宋体" w:cs="宋体"/>
+          <w:sz w:val="24"/>
+          <w:szCs w:val="24"/>
         </w:rPr>
         <w:fldChar w:fldCharType="separate"/>
       </w:r>
       <w:r>
         <w:rPr>
           <w:rStyle w:val="4"/>
-          <w:rFonts w:hint="eastAsia"/>
-          <w:lang w:eastAsia="zh-CN"/>
-        </w:rPr>
-        <w:t>https://kkgithub.com/yurizzzzz/Helmet-Detection-YoloV5</w:t>
-      </w:r>
-      <w:r>
-        <w:rPr>
-          <w:rFonts w:hint="eastAsia"/>
-          <w:lang w:eastAsia="zh-CN"/>
+          <w:rFonts w:ascii="宋体" w:hAnsi="宋体" w:eastAsia="宋体" w:cs="宋体"/>
+          <w:sz w:val="24"/>
+          <w:szCs w:val="24"/>
+        </w:rPr>
+        <w:t>uttej2001/Image-based-Human-Fall-Detection: Here I integrated the YOLOv5 object detection algorithm with my own created dataset which consists of human activity images to achieve low cost, high accuracy, and real-time computing requirements</w:t>
+      </w:r>
+      <w:r>
+        <w:rPr>
+          <w:rFonts w:ascii="宋体" w:hAnsi="宋体" w:eastAsia="宋体" w:cs="宋体"/>
+          <w:sz w:val="24"/>
+          <w:szCs w:val="24"/>
         </w:rPr>
         <w:fldChar w:fldCharType="end"/>
       </w:r>
@@ -3751,12 +3471,443 @@
           <w:numId w:val="0"/>
         </w:numPr>
         <w:rPr>
-          <w:rFonts w:hint="eastAsia"/>
-          <w:lang w:eastAsia="zh-CN"/>
+          <w:rFonts w:hint="eastAsia" w:ascii="宋体" w:hAnsi="宋体" w:cs="宋体"/>
+          <w:sz w:val="24"/>
+          <w:szCs w:val="24"/>
+          <w:lang w:val="en-US" w:eastAsia="zh-CN"/>
+        </w:rPr>
+      </w:pPr>
+      <w:r>
+        <w:rPr>
+          <w:rFonts w:hint="eastAsia" w:ascii="宋体" w:hAnsi="宋体" w:cs="宋体"/>
+          <w:sz w:val="24"/>
+          <w:szCs w:val="24"/>
+          <w:lang w:val="en-US" w:eastAsia="zh-CN"/>
+        </w:rPr>
+        <w:t xml:space="preserve">git clone </w:t>
+      </w:r>
+      <w:r>
+        <w:rPr>
+          <w:rFonts w:hint="eastAsia" w:ascii="宋体" w:hAnsi="宋体" w:cs="宋体"/>
+          <w:sz w:val="24"/>
+          <w:szCs w:val="24"/>
+          <w:lang w:val="en-US" w:eastAsia="zh-CN"/>
+        </w:rPr>
+        <w:fldChar w:fldCharType="begin"/>
+      </w:r>
+      <w:r>
+        <w:rPr>
+          <w:rFonts w:hint="eastAsia" w:ascii="宋体" w:hAnsi="宋体" w:cs="宋体"/>
+          <w:sz w:val="24"/>
+          <w:szCs w:val="24"/>
+          <w:lang w:val="en-US" w:eastAsia="zh-CN"/>
+        </w:rPr>
+        <w:instrText xml:space="preserve"> HYPERLINK "https://kkgithub.com/uttej2001/Image-based-Human-Fall-Detection.git" </w:instrText>
+      </w:r>
+      <w:r>
+        <w:rPr>
+          <w:rFonts w:hint="eastAsia" w:ascii="宋体" w:hAnsi="宋体" w:cs="宋体"/>
+          <w:sz w:val="24"/>
+          <w:szCs w:val="24"/>
+          <w:lang w:val="en-US" w:eastAsia="zh-CN"/>
+        </w:rPr>
+        <w:fldChar w:fldCharType="separate"/>
+      </w:r>
+      <w:r>
+        <w:rPr>
+          <w:rStyle w:val="4"/>
+          <w:rFonts w:hint="eastAsia" w:ascii="宋体" w:hAnsi="宋体" w:cs="宋体"/>
+          <w:sz w:val="24"/>
+          <w:szCs w:val="24"/>
+          <w:lang w:val="en-US" w:eastAsia="zh-CN"/>
+        </w:rPr>
+        <w:t>https://kkgithub.com/uttej2001/Image-based-Human-Fall-Detection.git</w:t>
+      </w:r>
+      <w:r>
+        <w:rPr>
+          <w:rFonts w:hint="eastAsia" w:ascii="宋体" w:hAnsi="宋体" w:cs="宋体"/>
+          <w:sz w:val="24"/>
+          <w:szCs w:val="24"/>
+          <w:lang w:val="en-US" w:eastAsia="zh-CN"/>
+        </w:rPr>
+        <w:fldChar w:fldCharType="end"/>
+      </w:r>
+    </w:p>
+    <w:p>
+      <w:pPr>
+        <w:numPr>
+          <w:ilvl w:val="0"/>
+          <w:numId w:val="0"/>
+        </w:numPr>
+        <w:rPr>
+          <w:rFonts w:hint="default" w:ascii="宋体" w:hAnsi="宋体" w:cs="宋体"/>
+          <w:sz w:val="24"/>
+          <w:szCs w:val="24"/>
+          <w:lang w:val="en-US" w:eastAsia="zh-CN"/>
+        </w:rPr>
+      </w:pPr>
+    </w:p>
+    <w:p>
+      <w:pPr>
+        <w:numPr>
+          <w:ilvl w:val="0"/>
+          <w:numId w:val="0"/>
+        </w:numPr>
+        <w:rPr>
+          <w:rFonts w:hint="default" w:ascii="宋体" w:hAnsi="宋体" w:cs="宋体"/>
+          <w:sz w:val="24"/>
+          <w:szCs w:val="24"/>
+          <w:lang w:val="en-US" w:eastAsia="zh-CN"/>
         </w:rPr>
       </w:pPr>
       <w:bookmarkStart w:id="0" w:name="_GoBack"/>
       <w:bookmarkEnd w:id="0"/>
+    </w:p>
+    <w:p>
+      <w:pPr>
+        <w:numPr>
+          <w:ilvl w:val="0"/>
+          <w:numId w:val="0"/>
+        </w:numPr>
+        <w:rPr>
+          <w:rFonts w:hint="default"/>
+          <w:lang w:val="en-US" w:eastAsia="zh-CN"/>
+        </w:rPr>
+      </w:pPr>
+      <w:r>
+        <w:rPr>
+          <w:rFonts w:hint="default"/>
+          <w:lang w:val="en-US" w:eastAsia="zh-CN"/>
+        </w:rPr>
+        <w:t>GitHub上有不少区域入侵识别项目，以下是一些典型的项目介绍：</w:t>
+      </w:r>
+    </w:p>
+    <w:p>
+      <w:pPr>
+        <w:numPr>
+          <w:ilvl w:val="0"/>
+          <w:numId w:val="0"/>
+        </w:numPr>
+        <w:rPr>
+          <w:rFonts w:hint="default"/>
+          <w:lang w:val="en-US" w:eastAsia="zh-CN"/>
+        </w:rPr>
+      </w:pPr>
+      <w:r>
+        <w:rPr>
+          <w:rFonts w:hint="default"/>
+          <w:lang w:val="en-US" w:eastAsia="zh-CN"/>
+        </w:rPr>
+        <w:t xml:space="preserve"> </w:t>
+      </w:r>
+    </w:p>
+    <w:p>
+      <w:pPr>
+        <w:numPr>
+          <w:ilvl w:val="0"/>
+          <w:numId w:val="0"/>
+        </w:numPr>
+        <w:rPr>
+          <w:rFonts w:hint="default"/>
+          <w:lang w:val="en-US" w:eastAsia="zh-CN"/>
+        </w:rPr>
+      </w:pPr>
+      <w:r>
+        <w:rPr>
+          <w:rFonts w:hint="default"/>
+          <w:lang w:val="en-US" w:eastAsia="zh-CN"/>
+        </w:rPr>
+        <w:t>- object-tracking-line-crossing-area-intrusion：https://github.com/yas-sim/object-tracking-line-crossing-area-intrusion，是一个基于深度学习的对象跟踪和区域入侵检测项目。结合了对象检测模型和再识别模型，可在视频中找到并跟踪对象，检测其是否跨越预设线或进入特定区域。项目使用OpenCV进行图像处理和显示，对象检测和再识别模型基于TensorFlow实现。</w:t>
+      </w:r>
+    </w:p>
+    <w:p>
+      <w:pPr>
+        <w:numPr>
+          <w:ilvl w:val="0"/>
+          <w:numId w:val="0"/>
+        </w:numPr>
+        <w:rPr>
+          <w:rFonts w:hint="default"/>
+          <w:lang w:val="en-US" w:eastAsia="zh-CN"/>
+        </w:rPr>
+      </w:pPr>
+      <w:r>
+        <w:rPr>
+          <w:rFonts w:hint="default"/>
+          <w:lang w:val="en-US" w:eastAsia="zh-CN"/>
+        </w:rPr>
+        <w:t xml:space="preserve"> </w:t>
+      </w:r>
+    </w:p>
+    <w:p>
+      <w:pPr>
+        <w:numPr>
+          <w:ilvl w:val="0"/>
+          <w:numId w:val="0"/>
+        </w:numPr>
+        <w:rPr>
+          <w:rFonts w:hint="default"/>
+          <w:lang w:val="en-US" w:eastAsia="zh-CN"/>
+        </w:rPr>
+      </w:pPr>
+      <w:r>
+        <w:rPr>
+          <w:rFonts w:hint="default"/>
+          <w:lang w:val="en-US" w:eastAsia="zh-CN"/>
+        </w:rPr>
+        <w:t>- yolov5+bytrack入侵检测相关项目：基于YOLOv5和ByteTrack实现，可实现行人跟踪并计算入侵人数，或保存入侵者图像。通过准备与检测图像同样大小的属性板，指定禁入区域和安全区的值，利用行人目标中心点坐标检查是否进入禁入区，若进入则将其ID加入入侵列表。</w:t>
+      </w:r>
+    </w:p>
+    <w:p>
+      <w:pPr>
+        <w:numPr>
+          <w:ilvl w:val="0"/>
+          <w:numId w:val="0"/>
+        </w:numPr>
+        <w:rPr>
+          <w:rFonts w:hint="default"/>
+          <w:lang w:val="en-US" w:eastAsia="zh-CN"/>
+        </w:rPr>
+      </w:pPr>
+      <w:r>
+        <w:rPr>
+          <w:rFonts w:hint="default"/>
+          <w:lang w:val="en-US" w:eastAsia="zh-CN"/>
+        </w:rPr>
+        <w:t xml:space="preserve"> </w:t>
+      </w:r>
+    </w:p>
+    <w:p>
+      <w:pPr>
+        <w:numPr>
+          <w:ilvl w:val="0"/>
+          <w:numId w:val="0"/>
+        </w:numPr>
+        <w:rPr>
+          <w:rFonts w:hint="default"/>
+          <w:lang w:val="en-US" w:eastAsia="zh-CN"/>
+        </w:rPr>
+      </w:pPr>
+      <w:r>
+        <w:rPr>
+          <w:rFonts w:hint="default"/>
+          <w:lang w:val="en-US" w:eastAsia="zh-CN"/>
+        </w:rPr>
+        <w:t>- Wazuh：https://github.com/wazuh/wazuh，是一个开源的安全监控平台。其核心是轻量级端点代理，可部署在需监控的系统上，实时收集安全数据并传输到中央管理服务器。通过规则引擎能识别潜在安全威胁和异常行为，可用于检测恶意软件、rootkits、未授权网络连接等，也能监控文件系统变动，在区域入侵检测方面有广泛的应用场景。</w:t>
+      </w:r>
+    </w:p>
+    <w:p>
+      <w:pPr>
+        <w:numPr>
+          <w:ilvl w:val="0"/>
+          <w:numId w:val="0"/>
+        </w:numPr>
+        <w:rPr>
+          <w:rFonts w:hint="default"/>
+          <w:lang w:val="en-US" w:eastAsia="zh-CN"/>
+        </w:rPr>
+      </w:pPr>
+      <w:r>
+        <w:rPr>
+          <w:rFonts w:hint="default"/>
+          <w:lang w:val="en-US" w:eastAsia="zh-CN"/>
+        </w:rPr>
+        <w:t xml:space="preserve"> </w:t>
+      </w:r>
+    </w:p>
+    <w:p>
+      <w:pPr>
+        <w:numPr>
+          <w:ilvl w:val="0"/>
+          <w:numId w:val="0"/>
+        </w:numPr>
+        <w:rPr>
+          <w:rFonts w:hint="default"/>
+          <w:lang w:val="en-US" w:eastAsia="zh-CN"/>
+        </w:rPr>
+      </w:pPr>
+      <w:r>
+        <w:rPr>
+          <w:rFonts w:hint="default"/>
+          <w:lang w:val="en-US" w:eastAsia="zh-CN"/>
+        </w:rPr>
+        <w:t>- N3tstat IDS：https://github.com/NetSPI/N3tstat，是一个轻量级的端点检测和响应（EDR）框架，专门用于实时高级持久性威胁（APT）检测，提供了传统入侵检测系统（IDS）解决方案所不具备的APT检测功能，可帮助网络安全分析人员和网络防御者执行主动威胁搜寻。</w:t>
+      </w:r>
+    </w:p>
+    <w:p>
+      <w:pPr>
+        <w:numPr>
+          <w:ilvl w:val="0"/>
+          <w:numId w:val="0"/>
+        </w:numPr>
+      </w:pPr>
+    </w:p>
+    <w:p>
+      <w:pPr>
+        <w:numPr>
+          <w:ilvl w:val="0"/>
+          <w:numId w:val="0"/>
+        </w:numPr>
+      </w:pPr>
+    </w:p>
+    <w:p>
+      <w:pPr>
+        <w:numPr>
+          <w:ilvl w:val="0"/>
+          <w:numId w:val="0"/>
+        </w:numPr>
+      </w:pPr>
+    </w:p>
+    <w:p>
+      <w:pPr>
+        <w:numPr>
+          <w:ilvl w:val="0"/>
+          <w:numId w:val="0"/>
+        </w:numPr>
+      </w:pPr>
+    </w:p>
+    <w:p>
+      <w:pPr>
+        <w:numPr>
+          <w:ilvl w:val="0"/>
+          <w:numId w:val="0"/>
+        </w:numPr>
+      </w:pPr>
+    </w:p>
+    <w:p>
+      <w:pPr>
+        <w:numPr>
+          <w:ilvl w:val="0"/>
+          <w:numId w:val="0"/>
+        </w:numPr>
+      </w:pPr>
+    </w:p>
+    <w:p>
+      <w:pPr>
+        <w:numPr>
+          <w:ilvl w:val="0"/>
+          <w:numId w:val="0"/>
+        </w:numPr>
+      </w:pPr>
+    </w:p>
+    <w:p>
+      <w:pPr>
+        <w:numPr>
+          <w:ilvl w:val="0"/>
+          <w:numId w:val="0"/>
+        </w:numPr>
+      </w:pPr>
+    </w:p>
+    <w:p>
+      <w:pPr>
+        <w:numPr>
+          <w:ilvl w:val="0"/>
+          <w:numId w:val="0"/>
+        </w:numPr>
+      </w:pPr>
+    </w:p>
+    <w:p>
+      <w:pPr>
+        <w:numPr>
+          <w:ilvl w:val="0"/>
+          <w:numId w:val="0"/>
+        </w:numPr>
+      </w:pPr>
+    </w:p>
+    <w:p>
+      <w:pPr>
+        <w:numPr>
+          <w:ilvl w:val="0"/>
+          <w:numId w:val="0"/>
+        </w:numPr>
+      </w:pPr>
+    </w:p>
+    <w:p>
+      <w:pPr>
+        <w:numPr>
+          <w:ilvl w:val="0"/>
+          <w:numId w:val="0"/>
+        </w:numPr>
+      </w:pPr>
+    </w:p>
+    <w:p>
+      <w:pPr>
+        <w:numPr>
+          <w:ilvl w:val="0"/>
+          <w:numId w:val="0"/>
+        </w:numPr>
+        <w:rPr>
+          <w:rFonts w:hint="eastAsia"/>
+          <w:lang w:eastAsia="zh-CN"/>
+        </w:rPr>
+      </w:pPr>
+      <w:r>
+        <w:rPr>
+          <w:rFonts w:hint="eastAsia"/>
+          <w:lang w:eastAsia="zh-CN"/>
+        </w:rPr>
+        <w:t>安全帽识别</w:t>
+      </w:r>
+    </w:p>
+    <w:p>
+      <w:pPr>
+        <w:numPr>
+          <w:ilvl w:val="0"/>
+          <w:numId w:val="0"/>
+        </w:numPr>
+        <w:rPr>
+          <w:rFonts w:hint="eastAsia"/>
+          <w:lang w:eastAsia="zh-CN"/>
+        </w:rPr>
+      </w:pPr>
+      <w:r>
+        <w:rPr>
+          <w:rFonts w:hint="eastAsia"/>
+          <w:lang w:eastAsia="zh-CN"/>
+        </w:rPr>
+        <w:fldChar w:fldCharType="begin"/>
+      </w:r>
+      <w:r>
+        <w:rPr>
+          <w:rFonts w:hint="eastAsia"/>
+          <w:lang w:eastAsia="zh-CN"/>
+        </w:rPr>
+        <w:instrText xml:space="preserve"> HYPERLINK "https://kkgithub.com/yurizzzzz/Helmet-Detection-YoloV5" </w:instrText>
+      </w:r>
+      <w:r>
+        <w:rPr>
+          <w:rFonts w:hint="eastAsia"/>
+          <w:lang w:eastAsia="zh-CN"/>
+        </w:rPr>
+        <w:fldChar w:fldCharType="separate"/>
+      </w:r>
+      <w:r>
+        <w:rPr>
+          <w:rStyle w:val="4"/>
+          <w:rFonts w:hint="eastAsia"/>
+          <w:lang w:eastAsia="zh-CN"/>
+        </w:rPr>
+        <w:t>https://kkgithub.com/yurizzzzz/Helmet-Detection-YoloV5</w:t>
+      </w:r>
+      <w:r>
+        <w:rPr>
+          <w:rFonts w:hint="eastAsia"/>
+          <w:lang w:eastAsia="zh-CN"/>
+        </w:rPr>
+        <w:fldChar w:fldCharType="end"/>
+      </w:r>
+    </w:p>
+    <w:p>
+      <w:pPr>
+        <w:numPr>
+          <w:ilvl w:val="0"/>
+          <w:numId w:val="0"/>
+        </w:numPr>
+        <w:rPr>
+          <w:rFonts w:hint="eastAsia"/>
+          <w:lang w:eastAsia="zh-CN"/>
+        </w:rPr>
+      </w:pPr>
     </w:p>
     <w:p>
       <w:pPr>
@@ -4405,7 +4556,7 @@
     <w:lsdException w:qFormat="1" w:unhideWhenUsed="0" w:uiPriority="0" w:semiHidden="0" w:name="Title"/>
     <w:lsdException w:unhideWhenUsed="0" w:uiPriority="0" w:semiHidden="0" w:name="Closing"/>
     <w:lsdException w:unhideWhenUsed="0" w:uiPriority="0" w:semiHidden="0" w:name="Signature"/>
-    <w:lsdException w:unhideWhenUsed="0" w:uiPriority="1" w:semiHidden="0" w:name="Default Paragraph Font"/>
+    <w:lsdException w:qFormat="1" w:unhideWhenUsed="0" w:uiPriority="1" w:semiHidden="0" w:name="Default Paragraph Font"/>
     <w:lsdException w:unhideWhenUsed="0" w:uiPriority="0" w:semiHidden="0" w:name="Body Text"/>
     <w:lsdException w:unhideWhenUsed="0" w:uiPriority="0" w:semiHidden="0" w:name="Body Text Indent"/>
     <w:lsdException w:unhideWhenUsed="0" w:uiPriority="0" w:semiHidden="0" w:name="List Continue"/>
@@ -4608,6 +4759,7 @@
   </w:style>
   <w:style w:type="character" w:default="1" w:styleId="3">
     <w:name w:val="Default Paragraph Font"/>
+    <w:qFormat/>
     <w:uiPriority w:val="1"/>
   </w:style>
   <w:style w:type="table" w:default="1" w:styleId="2">

</xml_diff>